<commit_message>
Fixed Footnote styles in word/odt
</commit_message>
<xml_diff>
--- a/lrec-2026-word-template.docx
+++ b/lrec-2026-word-template.docx
@@ -342,7 +342,6 @@
       <w:r>
         <w:rPr>
           <w:rStyle w:val="FootnoteReference"/>
-          <w:vertAlign w:val="baseline"/>
         </w:rPr>
         <w:footnoteReference w:id="1"/>
       </w:r>
@@ -1713,7 +1712,21 @@
         <w:rPr>
           <w:lang w:val="en-US"/>
         </w:rPr>
-        <w:t xml:space="preserve">Figures should be numbered in the text and have a </w:t>
+        <w:t xml:space="preserve">Figures should be numbered in the text and have </w:t>
+      </w:r>
+      <w:proofErr w:type="gramStart"/>
+      <w:r>
+        <w:rPr>
+          <w:lang w:val="en-US"/>
+        </w:rPr>
+        <w:t>a</w:t>
+      </w:r>
+      <w:proofErr w:type="gramEnd"/>
+      <w:r>
+        <w:rPr>
+          <w:lang w:val="en-US"/>
+        </w:rPr>
+        <w:t xml:space="preserve"> </w:t>
       </w:r>
       <w:r>
         <w:rPr>
@@ -1758,7 +1771,7 @@
           <w:lang w:val="en-US"/>
         </w:rPr>
         <w:drawing>
-          <wp:anchor distT="152400" distB="76200" distL="114300" distR="114300" simplePos="0" relativeHeight="251660288" behindDoc="0" locked="0" layoutInCell="1" allowOverlap="1" wp14:anchorId="3FB9F070" wp14:editId="3CEB60E0">
+          <wp:anchor distT="152400" distB="76200" distL="114300" distR="114300" simplePos="0" relativeHeight="251660288" behindDoc="0" locked="0" layoutInCell="1" allowOverlap="1" wp14:anchorId="3FB9F070" wp14:editId="103E57A5">
             <wp:simplePos x="0" y="0"/>
             <wp:positionH relativeFrom="column">
               <wp:align>center</wp:align>
@@ -2130,18 +2143,18 @@
       </w:r>
       <w:r>
         <w:rPr>
+          <w:lang w:val="en-US"/>
+        </w:rPr>
+        <w:t>.</w:t>
+      </w:r>
+      <w:r>
+        <w:rPr>
           <w:rStyle w:val="FootnoteReference"/>
           <w:rFonts w:cs="Times New Roman"/>
           <w:szCs w:val="20"/>
           <w:lang w:val="en-US"/>
         </w:rPr>
         <w:footnoteReference w:id="3"/>
-      </w:r>
-      <w:r>
-        <w:rPr>
-          <w:lang w:val="en-US"/>
-        </w:rPr>
-        <w:t>.</w:t>
       </w:r>
     </w:p>
     <w:p>
@@ -3307,7 +3320,21 @@
         <w:rPr>
           <w:lang w:val="fr-FR"/>
         </w:rPr>
-        <w:t>2(1):37–53.</w:t>
+        <w:t>2(1</w:t>
+      </w:r>
+      <w:proofErr w:type="gramStart"/>
+      <w:r>
+        <w:rPr>
+          <w:lang w:val="fr-FR"/>
+        </w:rPr>
+        <w:t>):</w:t>
+      </w:r>
+      <w:proofErr w:type="gramEnd"/>
+      <w:r>
+        <w:rPr>
+          <w:lang w:val="fr-FR"/>
+        </w:rPr>
+        <w:t>37–53.</w:t>
       </w:r>
       <w:r>
         <w:rPr>
@@ -3900,7 +3927,21 @@
         <w:rPr>
           <w:lang w:val="en-GB"/>
         </w:rPr>
-        <w:t xml:space="preserve"> sit </w:t>
+        <w:t xml:space="preserve"> </w:t>
+      </w:r>
+      <w:proofErr w:type="gramStart"/>
+      <w:r>
+        <w:rPr>
+          <w:lang w:val="en-GB"/>
+        </w:rPr>
+        <w:t>sit</w:t>
+      </w:r>
+      <w:proofErr w:type="gramEnd"/>
+      <w:r>
+        <w:rPr>
+          <w:lang w:val="en-GB"/>
+        </w:rPr>
+        <w:t xml:space="preserve"> </w:t>
       </w:r>
       <w:proofErr w:type="spellStart"/>
       <w:r>
@@ -4612,10 +4653,8 @@
   <w:footnote w:id="1">
     <w:p>
       <w:pPr>
-        <w:pStyle w:val="Footnote"/>
-        <w:rPr>
-          <w:sz w:val="16"/>
-          <w:szCs w:val="16"/>
+        <w:pStyle w:val="FootnoteText"/>
+        <w:rPr>
           <w:lang w:val="en-GB"/>
         </w:rPr>
       </w:pPr>
@@ -4632,6 +4671,9 @@
         <w:t xml:space="preserve"> </w:t>
       </w:r>
       <w:r>
+        <w:rPr>
+          <w:lang w:val="en-GB"/>
+        </w:rPr>
         <w:t>Excluding any number of additional pages for references, ethical consideration, conflict-of-interest, as well as data and code availability statements.</w:t>
       </w:r>
     </w:p>
@@ -4639,7 +4681,7 @@
   <w:footnote w:id="2">
     <w:p>
       <w:pPr>
-        <w:pStyle w:val="Footnote"/>
+        <w:pStyle w:val="FootnoteText"/>
         <w:rPr>
           <w:lang w:val="en-GB"/>
         </w:rPr>
@@ -4666,13 +4708,7 @@
         <w:rPr>
           <w:lang w:val="en-GB"/>
         </w:rPr>
-        <w:t>for people with visual impairments or reading difficulties</w:t>
-      </w:r>
-      <w:r>
-        <w:rPr>
-          <w:lang w:val="en-GB"/>
-        </w:rPr>
-        <w:t xml:space="preserve">. </w:t>
+        <w:t xml:space="preserve">for people with visual impairments or reading difficulties. </w:t>
       </w:r>
       <w:r>
         <w:t>These fonts are standard fonts in most systems. If not available on your computer, please install them.</w:t>
@@ -4682,7 +4718,7 @@
   <w:footnote w:id="3">
     <w:p>
       <w:pPr>
-        <w:pStyle w:val="Footnote"/>
+        <w:pStyle w:val="FootnoteText"/>
       </w:pPr>
       <w:r>
         <w:rPr>
@@ -7541,7 +7577,7 @@
     <w:lsdException w:name="toc 8" w:semiHidden="1" w:uiPriority="39" w:unhideWhenUsed="1"/>
     <w:lsdException w:name="toc 9" w:semiHidden="1" w:uiPriority="39" w:unhideWhenUsed="1"/>
     <w:lsdException w:name="Normal Indent" w:semiHidden="1" w:unhideWhenUsed="1"/>
-    <w:lsdException w:name="footnote text" w:semiHidden="1" w:unhideWhenUsed="1"/>
+    <w:lsdException w:name="footnote text" w:semiHidden="1" w:unhideWhenUsed="1" w:qFormat="1"/>
     <w:lsdException w:name="annotation text" w:semiHidden="1" w:unhideWhenUsed="1"/>
     <w:lsdException w:name="header" w:semiHidden="1" w:unhideWhenUsed="1"/>
     <w:lsdException w:name="footer" w:semiHidden="1" w:unhideWhenUsed="1"/>
@@ -8149,6 +8185,7 @@
   <w:style w:type="character" w:default="1" w:styleId="DefaultParagraphFont">
     <w:name w:val="Default Paragraph Font"/>
     <w:uiPriority w:val="1"/>
+    <w:semiHidden/>
     <w:unhideWhenUsed/>
   </w:style>
   <w:style w:type="table" w:default="1" w:styleId="TableNormal">
@@ -8255,11 +8292,13 @@
     <w:link w:val="FootnoteTextChar"/>
     <w:uiPriority w:val="99"/>
     <w:unhideWhenUsed/>
-    <w:rsid w:val="001D01AC"/>
+    <w:qFormat/>
+    <w:rsid w:val="00525A01"/>
     <w:pPr>
       <w:spacing w:after="0" w:line="240" w:lineRule="auto"/>
     </w:pPr>
     <w:rPr>
+      <w:sz w:val="18"/>
       <w:szCs w:val="20"/>
     </w:rPr>
   </w:style>
@@ -8268,10 +8307,10 @@
     <w:basedOn w:val="DefaultParagraphFont"/>
     <w:link w:val="FootnoteText"/>
     <w:uiPriority w:val="99"/>
-    <w:rsid w:val="001D01AC"/>
+    <w:rsid w:val="00525A01"/>
     <w:rPr>
-      <w:rFonts w:ascii="Times New Roman" w:hAnsi="Times New Roman"/>
-      <w:sz w:val="20"/>
+      <w:rFonts w:ascii="Arial" w:hAnsi="Arial"/>
+      <w:sz w:val="18"/>
       <w:szCs w:val="20"/>
     </w:rPr>
   </w:style>
@@ -8284,18 +8323,6 @@
     <w:rPr>
       <w:rFonts w:ascii="Arial" w:hAnsi="Arial"/>
       <w:vertAlign w:val="superscript"/>
-    </w:rPr>
-  </w:style>
-  <w:style w:type="paragraph" w:customStyle="1" w:styleId="Footnote">
-    <w:name w:val="Footnote"/>
-    <w:basedOn w:val="FootnoteText"/>
-    <w:autoRedefine/>
-    <w:qFormat/>
-    <w:rsid w:val="00A355C1"/>
-    <w:rPr>
-      <w:sz w:val="18"/>
-      <w:szCs w:val="18"/>
-      <w:lang w:val="en-FR" w:eastAsia="fr-FR"/>
     </w:rPr>
   </w:style>
   <w:style w:type="paragraph" w:styleId="Title">

</xml_diff>